<commit_message>
faltaban igual y distinto en Comparacion
</commit_message>
<xml_diff>
--- a/metalenguajes/EspecificaciónCódigo.docx
+++ b/metalenguajes/EspecificaciónCódigo.docx
@@ -175,6 +175,7 @@
               </w:rPr>
               <w:t>run⟦</w:t>
             </w:r>
+            <w:proofErr w:type="gramStart"/>
             <w:r>
               <w:rPr>
                 <w:rStyle w:val="nodo1"/>
@@ -204,6 +205,7 @@
               </w:rPr>
               <w:t>→</w:t>
             </w:r>
+            <w:proofErr w:type="gramEnd"/>
             <w:r>
               <w:rPr>
                 <w:rFonts w:ascii="Cambria" w:eastAsia="Times New Roman" w:hAnsi="Cambria"/>
@@ -355,7 +357,25 @@
                 <w:sz w:val="20"/>
                 <w:szCs w:val="20"/>
               </w:rPr>
-              <w:t>(definición in definiciones)</w:t>
+              <w:t xml:space="preserve">(definición </w:t>
+            </w:r>
+            <w:proofErr w:type="gramStart"/>
+            <w:r>
+              <w:rPr>
+                <w:rFonts w:ascii="Cambria" w:eastAsia="Times New Roman" w:hAnsi="Cambria"/>
+                <w:sz w:val="20"/>
+                <w:szCs w:val="20"/>
+              </w:rPr>
+              <w:t>in definiciones</w:t>
+            </w:r>
+            <w:proofErr w:type="gramEnd"/>
+            <w:r>
+              <w:rPr>
+                <w:rFonts w:ascii="Cambria" w:eastAsia="Times New Roman" w:hAnsi="Cambria"/>
+                <w:sz w:val="20"/>
+                <w:szCs w:val="20"/>
+              </w:rPr>
+              <w:t>)</w:t>
             </w:r>
           </w:p>
           <w:p>
@@ -533,6 +553,7 @@
               </w:rPr>
               <w:t>define⟦</w:t>
             </w:r>
+            <w:proofErr w:type="gramStart"/>
             <w:r>
               <w:rPr>
                 <w:rStyle w:val="nodo1"/>
@@ -559,6 +580,7 @@
               </w:rPr>
               <w:t>→</w:t>
             </w:r>
+            <w:proofErr w:type="gramEnd"/>
             <w:r>
               <w:rPr>
                 <w:rFonts w:ascii="Cambria" w:eastAsia="Times New Roman" w:hAnsi="Cambria"/>
@@ -1311,7 +1333,16 @@
                 <w:sz w:val="20"/>
                 <w:szCs w:val="20"/>
               </w:rPr>
-              <w:t xml:space="preserve"> →</w:t>
+              <w:t xml:space="preserve"> </w:t>
+            </w:r>
+            <w:proofErr w:type="gramStart"/>
+            <w:r>
+              <w:rPr>
+                <w:rFonts w:ascii="Cambria" w:eastAsia="Times New Roman" w:hAnsi="Cambria"/>
+                <w:sz w:val="20"/>
+                <w:szCs w:val="20"/>
+              </w:rPr>
+              <w:t>→</w:t>
             </w:r>
             <w:r>
               <w:rPr>
@@ -1330,6 +1361,7 @@
               </w:rPr>
               <w:t>nombre</w:t>
             </w:r>
+            <w:proofErr w:type="gramEnd"/>
             <w:r>
               <w:rPr>
                 <w:rStyle w:val="tipo1"/>
@@ -1489,7 +1521,16 @@
                 <w:sz w:val="20"/>
                 <w:szCs w:val="20"/>
               </w:rPr>
-              <w:t xml:space="preserve"> →</w:t>
+              <w:t xml:space="preserve"> </w:t>
+            </w:r>
+            <w:proofErr w:type="gramStart"/>
+            <w:r>
+              <w:rPr>
+                <w:rFonts w:ascii="Cambria" w:eastAsia="Times New Roman" w:hAnsi="Cambria"/>
+                <w:sz w:val="20"/>
+                <w:szCs w:val="20"/>
+              </w:rPr>
+              <w:t>→</w:t>
             </w:r>
             <w:r>
               <w:rPr>
@@ -1508,6 +1549,7 @@
               </w:rPr>
               <w:t>nombre</w:t>
             </w:r>
+            <w:proofErr w:type="gramEnd"/>
             <w:r>
               <w:rPr>
                 <w:rStyle w:val="tipo1"/>
@@ -2705,6 +2747,7 @@
               </w:rPr>
               <w:t>ejecuta⟦</w:t>
             </w:r>
+            <w:proofErr w:type="gramStart"/>
             <w:r>
               <w:rPr>
                 <w:rStyle w:val="nodo1"/>
@@ -2730,6 +2773,7 @@
               </w:rPr>
               <w:t>→</w:t>
             </w:r>
+            <w:proofErr w:type="gramEnd"/>
             <w:r>
               <w:rPr>
                 <w:rFonts w:ascii="Cambria" w:eastAsia="Times New Roman" w:hAnsi="Cambria"/>
@@ -3317,6 +3361,7 @@
               </w:rPr>
               <w:t>⟦</w:t>
             </w:r>
+            <w:proofErr w:type="gramStart"/>
             <w:r>
               <w:rPr>
                 <w:rStyle w:val="nodo1"/>
@@ -3345,6 +3390,7 @@
               </w:rPr>
               <w:t>→</w:t>
             </w:r>
+            <w:proofErr w:type="gramEnd"/>
             <w:r>
               <w:rPr>
                 <w:rFonts w:ascii="Cambria" w:eastAsia="Times New Roman" w:hAnsi="Cambria"/>
@@ -3801,6 +3847,7 @@
                 <w:lang w:val="en-US"/>
               </w:rPr>
             </w:pPr>
+            <w:proofErr w:type="gramStart"/>
             <w:r>
               <w:rPr>
                 <w:rFonts w:ascii="Cambria" w:eastAsia="Times New Roman" w:hAnsi="Cambria"/>
@@ -3808,7 +3855,17 @@
                 <w:szCs w:val="20"/>
                 <w:lang w:val="en-US"/>
               </w:rPr>
-              <w:t>For(sentencia in falso)</w:t>
+              <w:t>For(</w:t>
+            </w:r>
+            <w:proofErr w:type="gramEnd"/>
+            <w:r>
+              <w:rPr>
+                <w:rFonts w:ascii="Cambria" w:eastAsia="Times New Roman" w:hAnsi="Cambria"/>
+                <w:sz w:val="20"/>
+                <w:szCs w:val="20"/>
+                <w:lang w:val="en-US"/>
+              </w:rPr>
+              <w:t>sentencia in falso)</w:t>
             </w:r>
           </w:p>
           <w:p>
@@ -4753,6 +4810,7 @@
               </w:rPr>
               <w:t>valor[[</w:t>
             </w:r>
+            <w:proofErr w:type="gramStart"/>
             <w:r>
               <w:rPr>
                 <w:rFonts w:eastAsia="Times New Roman"/>
@@ -4771,7 +4829,17 @@
                 <w:sz w:val="20"/>
                 <w:szCs w:val="20"/>
               </w:rPr>
-              <w:t>→  </w:t>
+              <w:t>→</w:t>
+            </w:r>
+            <w:proofErr w:type="gramEnd"/>
+            <w:r>
+              <w:rPr>
+                <w:rFonts w:eastAsia="Times New Roman"/>
+                <w:color w:val="000000"/>
+                <w:sz w:val="20"/>
+                <w:szCs w:val="20"/>
+              </w:rPr>
+              <w:t xml:space="preserve">  </w:t>
             </w:r>
             <w:r>
               <w:rPr>
@@ -4886,6 +4954,7 @@
               </w:rPr>
               <w:t>valor[[</w:t>
             </w:r>
+            <w:proofErr w:type="gramStart"/>
             <w:r>
               <w:rPr>
                 <w:rFonts w:eastAsia="Times New Roman"/>
@@ -4904,7 +4973,17 @@
                 <w:sz w:val="20"/>
                 <w:szCs w:val="20"/>
               </w:rPr>
-              <w:t>→  </w:t>
+              <w:t>→</w:t>
+            </w:r>
+            <w:proofErr w:type="gramEnd"/>
+            <w:r>
+              <w:rPr>
+                <w:rFonts w:eastAsia="Times New Roman"/>
+                <w:color w:val="000000"/>
+                <w:sz w:val="20"/>
+                <w:szCs w:val="20"/>
+              </w:rPr>
+              <w:t xml:space="preserve">  </w:t>
             </w:r>
             <w:r>
               <w:rPr>
@@ -5011,6 +5090,7 @@
               </w:rPr>
               <w:t>valor[[</w:t>
             </w:r>
+            <w:proofErr w:type="gramStart"/>
             <w:r>
               <w:rPr>
                 <w:rFonts w:eastAsia="Times New Roman"/>
@@ -5029,7 +5109,17 @@
                 <w:sz w:val="20"/>
                 <w:szCs w:val="20"/>
               </w:rPr>
-              <w:t>→  </w:t>
+              <w:t>→</w:t>
+            </w:r>
+            <w:proofErr w:type="gramEnd"/>
+            <w:r>
+              <w:rPr>
+                <w:rFonts w:eastAsia="Times New Roman"/>
+                <w:color w:val="000000"/>
+                <w:sz w:val="20"/>
+                <w:szCs w:val="20"/>
+              </w:rPr>
+              <w:t xml:space="preserve">  </w:t>
             </w:r>
             <w:r>
               <w:rPr>
@@ -5156,6 +5246,7 @@
               </w:rPr>
               <w:t xml:space="preserve">Variable </w:t>
             </w:r>
+            <w:proofErr w:type="gramStart"/>
             <w:r>
               <w:rPr>
                 <w:rFonts w:eastAsia="Times New Roman"/>
@@ -5176,6 +5267,7 @@
               </w:rPr>
               <w:t>nombre</w:t>
             </w:r>
+            <w:proofErr w:type="gramEnd"/>
             <w:r>
               <w:rPr>
                 <w:rFonts w:eastAsia="Times New Roman"/>
@@ -5308,6 +5400,7 @@
               </w:rPr>
               <w:t>valor[[</w:t>
             </w:r>
+            <w:proofErr w:type="gramStart"/>
             <w:r>
               <w:rPr>
                 <w:rFonts w:eastAsia="Times New Roman"/>
@@ -5326,7 +5419,17 @@
                 <w:sz w:val="20"/>
                 <w:szCs w:val="20"/>
               </w:rPr>
-              <w:t>→  </w:t>
+              <w:t>→</w:t>
+            </w:r>
+            <w:proofErr w:type="gramEnd"/>
+            <w:r>
+              <w:rPr>
+                <w:rFonts w:eastAsia="Times New Roman"/>
+                <w:color w:val="000000"/>
+                <w:sz w:val="20"/>
+                <w:szCs w:val="20"/>
+              </w:rPr>
+              <w:t xml:space="preserve">  </w:t>
             </w:r>
             <w:r>
               <w:rPr>
@@ -5719,6 +5822,7 @@
               </w:rPr>
               <w:t>valor[[</w:t>
             </w:r>
+            <w:proofErr w:type="gramStart"/>
             <w:r>
               <w:rPr>
                 <w:rFonts w:eastAsia="Times New Roman"/>
@@ -5737,7 +5841,17 @@
                 <w:sz w:val="20"/>
                 <w:szCs w:val="20"/>
               </w:rPr>
-              <w:t>→  </w:t>
+              <w:t>→</w:t>
+            </w:r>
+            <w:proofErr w:type="gramEnd"/>
+            <w:r>
+              <w:rPr>
+                <w:rFonts w:eastAsia="Times New Roman"/>
+                <w:color w:val="000000"/>
+                <w:sz w:val="20"/>
+                <w:szCs w:val="20"/>
+              </w:rPr>
+              <w:t xml:space="preserve">  </w:t>
             </w:r>
             <w:r>
               <w:rPr>
@@ -5988,6 +6102,7 @@
               </w:rPr>
               <w:t>valor[[</w:t>
             </w:r>
+            <w:proofErr w:type="gramStart"/>
             <w:r>
               <w:rPr>
                 <w:rFonts w:eastAsia="Times New Roman"/>
@@ -6006,7 +6121,17 @@
                 <w:sz w:val="20"/>
                 <w:szCs w:val="20"/>
               </w:rPr>
-              <w:t>→  </w:t>
+              <w:t>→</w:t>
+            </w:r>
+            <w:proofErr w:type="gramEnd"/>
+            <w:r>
+              <w:rPr>
+                <w:rFonts w:eastAsia="Times New Roman"/>
+                <w:color w:val="000000"/>
+                <w:sz w:val="20"/>
+                <w:szCs w:val="20"/>
+              </w:rPr>
+              <w:t xml:space="preserve">  </w:t>
             </w:r>
             <w:r>
               <w:rPr>
@@ -6495,6 +6620,8 @@
               <w:rPr>
                 <w:rFonts w:eastAsia="Times New Roman"/>
                 <w:color w:val="000000"/>
+                <w:sz w:val="20"/>
+                <w:szCs w:val="20"/>
               </w:rPr>
             </w:pPr>
             <w:r>
@@ -6506,6 +6633,168 @@
               </w:rPr>
               <w:t>OR</w:t>
             </w:r>
+          </w:p>
+          <w:p>
+            <w:pPr>
+              <w:spacing w:line="57" w:lineRule="atLeast"/>
+              <w:ind w:left="709"/>
+              <w:cnfStyle w:val="000000000000" w:firstRow="0" w:lastRow="0" w:firstColumn="0" w:lastColumn="0" w:oddVBand="0" w:evenVBand="0" w:oddHBand="0" w:evenHBand="0" w:firstRowFirstColumn="0" w:firstRowLastColumn="0" w:lastRowFirstColumn="0" w:lastRowLastColumn="0"/>
+            </w:pPr>
+            <w:r>
+              <w:rPr>
+                <w:rFonts w:eastAsia="Times New Roman"/>
+                <w:color w:val="000000"/>
+                <w:sz w:val="20"/>
+                <w:szCs w:val="20"/>
+              </w:rPr>
+              <w:t xml:space="preserve">si operador == </w:t>
+            </w:r>
+            <w:r>
+              <w:rPr>
+                <w:rFonts w:eastAsia="Times New Roman"/>
+                <w:color w:val="000000"/>
+                <w:sz w:val="20"/>
+                <w:szCs w:val="20"/>
+              </w:rPr>
+              <w:t>“==</w:t>
+            </w:r>
+            <w:r>
+              <w:rPr>
+                <w:rFonts w:eastAsia="Times New Roman"/>
+                <w:color w:val="000000"/>
+                <w:sz w:val="20"/>
+                <w:szCs w:val="20"/>
+              </w:rPr>
+              <w:t>”</w:t>
+            </w:r>
+          </w:p>
+          <w:p>
+            <w:pPr>
+              <w:spacing w:line="57" w:lineRule="atLeast"/>
+              <w:ind w:left="1417"/>
+              <w:cnfStyle w:val="000000000000" w:firstRow="0" w:lastRow="0" w:firstColumn="0" w:lastColumn="0" w:oddVBand="0" w:evenVBand="0" w:oddHBand="0" w:evenHBand="0" w:firstRowFirstColumn="0" w:firstRowLastColumn="0" w:lastRowFirstColumn="0" w:lastRowLastColumn="0"/>
+              <w:rPr>
+                <w:rFonts w:eastAsia="Times New Roman"/>
+                <w:color w:val="000000"/>
+                <w:sz w:val="20"/>
+                <w:szCs w:val="20"/>
+                <w:vertAlign w:val="subscript"/>
+              </w:rPr>
+            </w:pPr>
+            <w:r>
+              <w:rPr>
+                <w:rFonts w:eastAsia="Times New Roman"/>
+                <w:color w:val="000000"/>
+                <w:sz w:val="20"/>
+                <w:szCs w:val="20"/>
+              </w:rPr>
+              <w:t>EQ</w:t>
+            </w:r>
+            <w:r>
+              <w:rPr>
+                <w:rFonts w:eastAsia="Times New Roman"/>
+                <w:color w:val="000000"/>
+                <w:sz w:val="20"/>
+                <w:szCs w:val="20"/>
+                <w:vertAlign w:val="subscript"/>
+              </w:rPr>
+              <w:t>&lt;izq.tipo&gt;</w:t>
+            </w:r>
+          </w:p>
+          <w:p>
+            <w:pPr>
+              <w:spacing w:line="57" w:lineRule="atLeast"/>
+              <w:ind w:left="709"/>
+              <w:cnfStyle w:val="000000000000" w:firstRow="0" w:lastRow="0" w:firstColumn="0" w:lastColumn="0" w:oddVBand="0" w:evenVBand="0" w:oddHBand="0" w:evenHBand="0" w:firstRowFirstColumn="0" w:firstRowLastColumn="0" w:lastRowFirstColumn="0" w:lastRowLastColumn="0"/>
+            </w:pPr>
+            <w:r>
+              <w:rPr>
+                <w:rFonts w:eastAsia="Times New Roman"/>
+                <w:color w:val="000000"/>
+                <w:sz w:val="20"/>
+                <w:szCs w:val="20"/>
+              </w:rPr>
+              <w:t>si operador == “</w:t>
+            </w:r>
+            <w:r>
+              <w:rPr>
+                <w:rFonts w:eastAsia="Times New Roman"/>
+                <w:color w:val="000000"/>
+                <w:sz w:val="20"/>
+                <w:szCs w:val="20"/>
+              </w:rPr>
+              <w:t>!</w:t>
+            </w:r>
+            <w:r>
+              <w:rPr>
+                <w:rFonts w:eastAsia="Times New Roman"/>
+                <w:color w:val="000000"/>
+                <w:sz w:val="20"/>
+                <w:szCs w:val="20"/>
+              </w:rPr>
+              <w:t>=”</w:t>
+            </w:r>
+          </w:p>
+          <w:p>
+            <w:pPr>
+              <w:spacing w:line="57" w:lineRule="atLeast"/>
+              <w:ind w:left="1417"/>
+              <w:cnfStyle w:val="000000000000" w:firstRow="0" w:lastRow="0" w:firstColumn="0" w:lastColumn="0" w:oddVBand="0" w:evenVBand="0" w:oddHBand="0" w:evenHBand="0" w:firstRowFirstColumn="0" w:firstRowLastColumn="0" w:lastRowFirstColumn="0" w:lastRowLastColumn="0"/>
+              <w:rPr>
+                <w:rFonts w:eastAsia="Times New Roman"/>
+                <w:color w:val="000000"/>
+              </w:rPr>
+            </w:pPr>
+            <w:r>
+              <w:rPr>
+                <w:rFonts w:eastAsia="Times New Roman"/>
+                <w:color w:val="000000"/>
+                <w:sz w:val="20"/>
+                <w:szCs w:val="20"/>
+              </w:rPr>
+              <w:t>N</w:t>
+            </w:r>
+            <w:r>
+              <w:rPr>
+                <w:rFonts w:eastAsia="Times New Roman"/>
+                <w:color w:val="000000"/>
+                <w:sz w:val="20"/>
+                <w:szCs w:val="20"/>
+              </w:rPr>
+              <w:t>EQ</w:t>
+            </w:r>
+            <w:r>
+              <w:rPr>
+                <w:rFonts w:eastAsia="Times New Roman"/>
+                <w:color w:val="000000"/>
+                <w:sz w:val="20"/>
+                <w:szCs w:val="20"/>
+                <w:vertAlign w:val="subscript"/>
+              </w:rPr>
+              <w:t>&lt;izq.tipo&gt;</w:t>
+            </w:r>
+          </w:p>
+          <w:p>
+            <w:pPr>
+              <w:spacing w:line="57" w:lineRule="atLeast"/>
+              <w:ind w:left="1417"/>
+              <w:cnfStyle w:val="000000000000" w:firstRow="0" w:lastRow="0" w:firstColumn="0" w:lastColumn="0" w:oddVBand="0" w:evenVBand="0" w:oddHBand="0" w:evenHBand="0" w:firstRowFirstColumn="0" w:firstRowLastColumn="0" w:lastRowFirstColumn="0" w:lastRowLastColumn="0"/>
+              <w:rPr>
+                <w:rFonts w:eastAsia="Times New Roman"/>
+                <w:color w:val="000000"/>
+              </w:rPr>
+            </w:pPr>
+          </w:p>
+          <w:p>
+            <w:pPr>
+              <w:spacing w:line="57" w:lineRule="atLeast"/>
+              <w:ind w:left="1417"/>
+              <w:cnfStyle w:val="000000000000" w:firstRow="0" w:lastRow="0" w:firstColumn="0" w:lastColumn="0" w:oddVBand="0" w:evenVBand="0" w:oddHBand="0" w:evenHBand="0" w:firstRowFirstColumn="0" w:firstRowLastColumn="0" w:lastRowFirstColumn="0" w:lastRowLastColumn="0"/>
+              <w:rPr>
+                <w:rFonts w:eastAsia="Times New Roman"/>
+                <w:color w:val="000000"/>
+              </w:rPr>
+            </w:pPr>
           </w:p>
           <w:p>
             <w:pPr>
@@ -6562,6 +6851,7 @@
               </w:rPr>
               <w:t>valor[[</w:t>
             </w:r>
+            <w:proofErr w:type="gramStart"/>
             <w:r>
               <w:rPr>
                 <w:rFonts w:eastAsia="Times New Roman"/>
@@ -6580,7 +6870,17 @@
                 <w:sz w:val="20"/>
                 <w:szCs w:val="20"/>
               </w:rPr>
-              <w:t>→  </w:t>
+              <w:t>→</w:t>
+            </w:r>
+            <w:proofErr w:type="gramEnd"/>
+            <w:r>
+              <w:rPr>
+                <w:rFonts w:eastAsia="Times New Roman"/>
+                <w:color w:val="000000"/>
+                <w:sz w:val="20"/>
+                <w:szCs w:val="20"/>
+              </w:rPr>
+              <w:t xml:space="preserve">  </w:t>
             </w:r>
             <w:r>
               <w:rPr>
@@ -6740,6 +7040,7 @@
               </w:rPr>
               <w:t>valor[[</w:t>
             </w:r>
+            <w:proofErr w:type="gramStart"/>
             <w:r>
               <w:rPr>
                 <w:rFonts w:eastAsia="Times New Roman"/>
@@ -6758,7 +7059,17 @@
                 <w:sz w:val="20"/>
                 <w:szCs w:val="20"/>
               </w:rPr>
-              <w:t>→  </w:t>
+              <w:t>→</w:t>
+            </w:r>
+            <w:proofErr w:type="gramEnd"/>
+            <w:r>
+              <w:rPr>
+                <w:rFonts w:eastAsia="Times New Roman"/>
+                <w:color w:val="000000"/>
+                <w:sz w:val="20"/>
+                <w:szCs w:val="20"/>
+              </w:rPr>
+              <w:t xml:space="preserve">  </w:t>
             </w:r>
             <w:r>
               <w:rPr>
@@ -7208,6 +7519,7 @@
               </w:rPr>
               <w:t>valor[[</w:t>
             </w:r>
+            <w:proofErr w:type="gramStart"/>
             <w:r>
               <w:rPr>
                 <w:rFonts w:eastAsia="Times New Roman"/>
@@ -7226,7 +7538,17 @@
                 <w:sz w:val="20"/>
                 <w:szCs w:val="20"/>
               </w:rPr>
-              <w:t>→  </w:t>
+              <w:t>→</w:t>
+            </w:r>
+            <w:proofErr w:type="gramEnd"/>
+            <w:r>
+              <w:rPr>
+                <w:rFonts w:eastAsia="Times New Roman"/>
+                <w:color w:val="000000"/>
+                <w:sz w:val="20"/>
+                <w:szCs w:val="20"/>
+              </w:rPr>
+              <w:t xml:space="preserve">  </w:t>
             </w:r>
             <w:r>
               <w:rPr>
@@ -7409,6 +7731,7 @@
               </w:rPr>
               <w:t>valor[[</w:t>
             </w:r>
+            <w:proofErr w:type="gramStart"/>
             <w:r>
               <w:rPr>
                 <w:rFonts w:eastAsia="Times New Roman"/>
@@ -7427,7 +7750,17 @@
                 <w:sz w:val="20"/>
                 <w:szCs w:val="20"/>
               </w:rPr>
-              <w:t>→  </w:t>
+              <w:t>→</w:t>
+            </w:r>
+            <w:proofErr w:type="gramEnd"/>
+            <w:r>
+              <w:rPr>
+                <w:rFonts w:eastAsia="Times New Roman"/>
+                <w:color w:val="000000"/>
+                <w:sz w:val="20"/>
+                <w:szCs w:val="20"/>
+              </w:rPr>
+              <w:t xml:space="preserve">  </w:t>
             </w:r>
             <w:r>
               <w:rPr>
@@ -7616,6 +7949,7 @@
               </w:rPr>
               <w:t>valor[[</w:t>
             </w:r>
+            <w:proofErr w:type="gramStart"/>
             <w:r>
               <w:rPr>
                 <w:rFonts w:eastAsia="Times New Roman"/>
@@ -7634,7 +7968,17 @@
                 <w:sz w:val="20"/>
                 <w:szCs w:val="20"/>
               </w:rPr>
-              <w:t>→  </w:t>
+              <w:t>→</w:t>
+            </w:r>
+            <w:proofErr w:type="gramEnd"/>
+            <w:r>
+              <w:rPr>
+                <w:rFonts w:eastAsia="Times New Roman"/>
+                <w:color w:val="000000"/>
+                <w:sz w:val="20"/>
+                <w:szCs w:val="20"/>
+              </w:rPr>
+              <w:t xml:space="preserve">  </w:t>
             </w:r>
             <w:r>
               <w:rPr>
@@ -7847,6 +8191,7 @@
               </w:rPr>
               <w:t xml:space="preserve">Variable </w:t>
             </w:r>
+            <w:proofErr w:type="gramStart"/>
             <w:r>
               <w:rPr>
                 <w:rFonts w:eastAsia="Times New Roman"/>
@@ -7867,6 +8212,7 @@
               </w:rPr>
               <w:t>nombre</w:t>
             </w:r>
+            <w:proofErr w:type="gramEnd"/>
             <w:r>
               <w:rPr>
                 <w:rFonts w:eastAsia="Times New Roman"/>
@@ -8090,6 +8436,7 @@
               </w:rPr>
               <w:t>direccion[[</w:t>
             </w:r>
+            <w:proofErr w:type="gramStart"/>
             <w:r>
               <w:rPr>
                 <w:rFonts w:eastAsia="Times New Roman"/>
@@ -8108,7 +8455,17 @@
                 <w:sz w:val="20"/>
                 <w:szCs w:val="20"/>
               </w:rPr>
-              <w:t>→  </w:t>
+              <w:t>→</w:t>
+            </w:r>
+            <w:proofErr w:type="gramEnd"/>
+            <w:r>
+              <w:rPr>
+                <w:rFonts w:eastAsia="Times New Roman"/>
+                <w:color w:val="000000"/>
+                <w:sz w:val="20"/>
+                <w:szCs w:val="20"/>
+              </w:rPr>
+              <w:t xml:space="preserve">  </w:t>
             </w:r>
             <w:r>
               <w:rPr>
@@ -8405,6 +8762,7 @@
               </w:rPr>
               <w:t>direccion[[</w:t>
             </w:r>
+            <w:proofErr w:type="gramStart"/>
             <w:r>
               <w:rPr>
                 <w:rFonts w:eastAsia="Times New Roman"/>
@@ -8423,7 +8781,17 @@
                 <w:sz w:val="20"/>
                 <w:szCs w:val="20"/>
               </w:rPr>
-              <w:t>→  </w:t>
+              <w:t>→</w:t>
+            </w:r>
+            <w:proofErr w:type="gramEnd"/>
+            <w:r>
+              <w:rPr>
+                <w:rFonts w:eastAsia="Times New Roman"/>
+                <w:color w:val="000000"/>
+                <w:sz w:val="20"/>
+                <w:szCs w:val="20"/>
+              </w:rPr>
+              <w:t xml:space="preserve">  </w:t>
             </w:r>
             <w:r>
               <w:rPr>

</xml_diff>

<commit_message>
arreglos atribuida y esp cod
</commit_message>
<xml_diff>
--- a/metalenguajes/EspecificaciónCódigo.docx
+++ b/metalenguajes/EspecificaciónCódigo.docx
@@ -176,7 +176,6 @@
               </w:rPr>
               <w:t>run⟦</w:t>
             </w:r>
-            <w:proofErr w:type="gramStart"/>
             <w:r>
               <w:rPr>
                 <w:rStyle w:val="nodo1"/>
@@ -207,7 +206,6 @@
               </w:rPr>
               <w:t>→</w:t>
             </w:r>
-            <w:proofErr w:type="gramEnd"/>
             <w:r>
               <w:rPr>
                 <w:rFonts w:ascii="Cambria" w:eastAsia="Times New Roman" w:hAnsi="Cambria"/>
@@ -373,25 +371,7 @@
                 <w:sz w:val="20"/>
                 <w:szCs w:val="20"/>
               </w:rPr>
-              <w:t xml:space="preserve">(definición </w:t>
-            </w:r>
-            <w:proofErr w:type="gramStart"/>
-            <w:r>
-              <w:rPr>
-                <w:rFonts w:ascii="Cambria" w:eastAsia="Times New Roman" w:hAnsi="Cambria"/>
-                <w:sz w:val="20"/>
-                <w:szCs w:val="20"/>
-              </w:rPr>
-              <w:t>in definiciones</w:t>
-            </w:r>
-            <w:proofErr w:type="gramEnd"/>
-            <w:r>
-              <w:rPr>
-                <w:rFonts w:ascii="Cambria" w:eastAsia="Times New Roman" w:hAnsi="Cambria"/>
-                <w:sz w:val="20"/>
-                <w:szCs w:val="20"/>
-              </w:rPr>
-              <w:t>)</w:t>
+              <w:t>(definición in definiciones)</w:t>
             </w:r>
           </w:p>
           <w:p>
@@ -589,7 +569,6 @@
               </w:rPr>
               <w:t>define⟦</w:t>
             </w:r>
-            <w:proofErr w:type="gramStart"/>
             <w:r>
               <w:rPr>
                 <w:rStyle w:val="nodo1"/>
@@ -617,7 +596,6 @@
               </w:rPr>
               <w:t>→</w:t>
             </w:r>
-            <w:proofErr w:type="gramEnd"/>
             <w:r>
               <w:rPr>
                 <w:rFonts w:ascii="Cambria" w:eastAsia="Times New Roman" w:hAnsi="Cambria"/>
@@ -1950,16 +1928,7 @@
                 <w:sz w:val="20"/>
                 <w:szCs w:val="20"/>
               </w:rPr>
-              <w:t xml:space="preserve"> </w:t>
-            </w:r>
-            <w:proofErr w:type="gramStart"/>
-            <w:r>
-              <w:rPr>
-                <w:rFonts w:ascii="Cambria" w:eastAsia="Times New Roman" w:hAnsi="Cambria"/>
-                <w:sz w:val="20"/>
-                <w:szCs w:val="20"/>
-              </w:rPr>
-              <w:t>→</w:t>
+              <w:t xml:space="preserve"> →</w:t>
             </w:r>
             <w:r>
               <w:rPr>
@@ -1979,7 +1948,6 @@
               </w:rPr>
               <w:t>nombre</w:t>
             </w:r>
-            <w:proofErr w:type="gramEnd"/>
             <w:r>
               <w:rPr>
                 <w:rStyle w:val="tipo1"/>
@@ -2163,16 +2131,7 @@
                 <w:sz w:val="20"/>
                 <w:szCs w:val="20"/>
               </w:rPr>
-              <w:t xml:space="preserve"> </w:t>
-            </w:r>
-            <w:proofErr w:type="gramStart"/>
-            <w:r>
-              <w:rPr>
-                <w:rFonts w:ascii="Cambria" w:eastAsia="Times New Roman" w:hAnsi="Cambria"/>
-                <w:sz w:val="20"/>
-                <w:szCs w:val="20"/>
-              </w:rPr>
-              <w:t>→</w:t>
+              <w:t xml:space="preserve"> →</w:t>
             </w:r>
             <w:r>
               <w:rPr>
@@ -2192,7 +2151,6 @@
               </w:rPr>
               <w:t>nombre</w:t>
             </w:r>
-            <w:proofErr w:type="gramEnd"/>
             <w:r>
               <w:rPr>
                 <w:rStyle w:val="tipo1"/>
@@ -3558,7 +3516,6 @@
               </w:rPr>
               <w:t>ejecuta⟦</w:t>
             </w:r>
-            <w:proofErr w:type="gramStart"/>
             <w:r>
               <w:rPr>
                 <w:rStyle w:val="nodo1"/>
@@ -3585,7 +3542,6 @@
               </w:rPr>
               <w:t>→</w:t>
             </w:r>
-            <w:proofErr w:type="gramEnd"/>
             <w:r>
               <w:rPr>
                 <w:rFonts w:ascii="Cambria" w:eastAsia="Times New Roman" w:hAnsi="Cambria"/>
@@ -3881,7 +3837,39 @@
                 <w:szCs w:val="20"/>
                 <w:vertAlign w:val="subscript"/>
               </w:rPr>
-              <w:t xml:space="preserve">.tipo&gt; </w:t>
+              <w:t>.</w:t>
+            </w:r>
+            <w:proofErr w:type="spellStart"/>
+            <w:r>
+              <w:rPr>
+                <w:rFonts w:asciiTheme="majorHAnsi" w:eastAsia="Times New Roman" w:hAnsiTheme="majorHAnsi"/>
+                <w:color w:val="000000"/>
+                <w:sz w:val="20"/>
+                <w:szCs w:val="20"/>
+                <w:vertAlign w:val="subscript"/>
+              </w:rPr>
+              <w:t>tipo</w:t>
+            </w:r>
+            <w:r>
+              <w:rPr>
+                <w:rFonts w:asciiTheme="majorHAnsi" w:eastAsia="Times New Roman" w:hAnsiTheme="majorHAnsi"/>
+                <w:color w:val="000000"/>
+                <w:sz w:val="20"/>
+                <w:szCs w:val="20"/>
+                <w:vertAlign w:val="subscript"/>
+              </w:rPr>
+              <w:t>.sufijo</w:t>
+            </w:r>
+            <w:proofErr w:type="spellEnd"/>
+            <w:r>
+              <w:rPr>
+                <w:rFonts w:asciiTheme="majorHAnsi" w:eastAsia="Times New Roman" w:hAnsiTheme="majorHAnsi"/>
+                <w:color w:val="000000"/>
+                <w:sz w:val="20"/>
+                <w:szCs w:val="20"/>
+                <w:vertAlign w:val="subscript"/>
+              </w:rPr>
+              <w:t xml:space="preserve">&gt; </w:t>
             </w:r>
           </w:p>
           <w:p>
@@ -3968,6 +3956,8 @@
               <w:cnfStyle w:val="000000000000" w:firstRow="0" w:lastRow="0" w:firstColumn="0" w:lastColumn="0" w:oddVBand="0" w:evenVBand="0" w:oddHBand="0" w:evenHBand="0" w:firstRowFirstColumn="0" w:firstRowLastColumn="0" w:lastRowFirstColumn="0" w:lastRowLastColumn="0"/>
               <w:rPr>
                 <w:rFonts w:asciiTheme="majorHAnsi" w:hAnsiTheme="majorHAnsi"/>
+                <w:i/>
+                <w:iCs/>
                 <w:sz w:val="20"/>
                 <w:szCs w:val="20"/>
               </w:rPr>
@@ -4002,7 +3992,17 @@
                 <w:sz w:val="20"/>
                 <w:szCs w:val="20"/>
               </w:rPr>
-              <w:t>32 (espacio)</w:t>
+              <w:t xml:space="preserve">32 </w:t>
+            </w:r>
+            <w:r>
+              <w:rPr>
+                <w:rFonts w:asciiTheme="majorHAnsi" w:hAnsiTheme="majorHAnsi"/>
+                <w:i/>
+                <w:iCs/>
+                <w:sz w:val="20"/>
+                <w:szCs w:val="20"/>
+              </w:rPr>
+              <w:t>(espacio)</w:t>
             </w:r>
           </w:p>
           <w:p>
@@ -4109,6 +4109,8 @@
               <w:cnfStyle w:val="000000000000" w:firstRow="0" w:lastRow="0" w:firstColumn="0" w:lastColumn="0" w:oddVBand="0" w:evenVBand="0" w:oddHBand="0" w:evenHBand="0" w:firstRowFirstColumn="0" w:firstRowLastColumn="0" w:lastRowFirstColumn="0" w:lastRowLastColumn="0"/>
               <w:rPr>
                 <w:rFonts w:asciiTheme="majorHAnsi" w:hAnsiTheme="majorHAnsi"/>
+                <w:i/>
+                <w:iCs/>
                 <w:sz w:val="20"/>
                 <w:szCs w:val="20"/>
               </w:rPr>
@@ -4147,7 +4149,18 @@
                 <w:sz w:val="20"/>
                 <w:szCs w:val="20"/>
               </w:rPr>
-              <w:t>10 (salto de línea)</w:t>
+              <w:t xml:space="preserve">10 </w:t>
+            </w:r>
+            <w:r>
+              <w:rPr>
+                <w:rFonts w:asciiTheme="majorHAnsi" w:eastAsia="Times New Roman" w:hAnsiTheme="majorHAnsi"/>
+                <w:i/>
+                <w:iCs/>
+                <w:color w:val="000000"/>
+                <w:sz w:val="20"/>
+                <w:szCs w:val="20"/>
+              </w:rPr>
+              <w:t>(salto de línea)</w:t>
             </w:r>
           </w:p>
           <w:p>
@@ -4403,6 +4416,16 @@
               </w:rPr>
               <w:t>expresion.tipo</w:t>
             </w:r>
+            <w:r>
+              <w:rPr>
+                <w:rFonts w:eastAsia="Times New Roman"/>
+                <w:color w:val="000000"/>
+                <w:sz w:val="20"/>
+                <w:szCs w:val="20"/>
+                <w:vertAlign w:val="subscript"/>
+              </w:rPr>
+              <w:t>.sufijo</w:t>
+            </w:r>
             <w:proofErr w:type="spellEnd"/>
             <w:r>
               <w:rPr>
@@ -4448,6 +4471,16 @@
                 <w:vertAlign w:val="subscript"/>
               </w:rPr>
               <w:t>expresion.tipo</w:t>
+            </w:r>
+            <w:r>
+              <w:rPr>
+                <w:rFonts w:eastAsia="Times New Roman"/>
+                <w:color w:val="000000"/>
+                <w:sz w:val="20"/>
+                <w:szCs w:val="20"/>
+                <w:vertAlign w:val="subscript"/>
+              </w:rPr>
+              <w:t>.sufijo</w:t>
             </w:r>
             <w:proofErr w:type="spellEnd"/>
             <w:r>
@@ -4516,7 +4549,6 @@
               <w:t>⟦</w:t>
             </w:r>
             <w:proofErr w:type="spellStart"/>
-            <w:proofErr w:type="gramStart"/>
             <w:r>
               <w:rPr>
                 <w:rStyle w:val="nodo1"/>
@@ -4546,7 +4578,6 @@
               </w:rPr>
               <w:t>→</w:t>
             </w:r>
-            <w:proofErr w:type="gramEnd"/>
             <w:r>
               <w:rPr>
                 <w:rFonts w:ascii="Cambria" w:eastAsia="Times New Roman" w:hAnsi="Cambria"/>
@@ -4727,6 +4758,16 @@
                 <w:vertAlign w:val="subscript"/>
               </w:rPr>
               <w:t>izquierda.tipo</w:t>
+            </w:r>
+            <w:r>
+              <w:rPr>
+                <w:rFonts w:eastAsia="Times New Roman"/>
+                <w:color w:val="000000"/>
+                <w:sz w:val="20"/>
+                <w:szCs w:val="20"/>
+                <w:vertAlign w:val="subscript"/>
+              </w:rPr>
+              <w:t>.sufijo</w:t>
             </w:r>
             <w:proofErr w:type="spellEnd"/>
             <w:r>
@@ -5186,7 +5227,6 @@
                 <w:lang w:val="en-US"/>
               </w:rPr>
             </w:pPr>
-            <w:proofErr w:type="gramStart"/>
             <w:r>
               <w:rPr>
                 <w:rFonts w:ascii="Cambria" w:eastAsia="Times New Roman" w:hAnsi="Cambria"/>
@@ -5197,7 +5237,6 @@
               <w:t>For(</w:t>
             </w:r>
             <w:proofErr w:type="spellStart"/>
-            <w:proofErr w:type="gramEnd"/>
             <w:r>
               <w:rPr>
                 <w:rFonts w:ascii="Cambria" w:eastAsia="Times New Roman" w:hAnsi="Cambria"/>
@@ -5643,6 +5682,14 @@
               </w:rPr>
               <w:t>Etiqueta2</w:t>
             </w:r>
+            <w:r>
+              <w:rPr>
+                <w:rFonts w:ascii="Cambria" w:eastAsia="Times New Roman" w:hAnsi="Cambria"/>
+                <w:sz w:val="20"/>
+                <w:szCs w:val="20"/>
+              </w:rPr>
+              <w:t>:</w:t>
+            </w:r>
           </w:p>
           <w:p>
             <w:pPr>
@@ -6086,6 +6133,16 @@
                 <w:vertAlign w:val="subscript"/>
               </w:rPr>
               <w:t>invocacion.definicion.tipo</w:t>
+            </w:r>
+            <w:r>
+              <w:rPr>
+                <w:rFonts w:eastAsia="Times New Roman"/>
+                <w:color w:val="000000"/>
+                <w:sz w:val="20"/>
+                <w:szCs w:val="20"/>
+                <w:vertAlign w:val="subscript"/>
+              </w:rPr>
+              <w:t>.sufijo</w:t>
             </w:r>
             <w:proofErr w:type="spellEnd"/>
             <w:r>
@@ -6679,7 +6736,6 @@
               <w:t>valor[[</w:t>
             </w:r>
             <w:proofErr w:type="spellStart"/>
-            <w:proofErr w:type="gramStart"/>
             <w:r>
               <w:rPr>
                 <w:rFonts w:eastAsia="Times New Roman"/>
@@ -6710,17 +6766,7 @@
                 <w:sz w:val="20"/>
                 <w:szCs w:val="20"/>
               </w:rPr>
-              <w:t>→</w:t>
-            </w:r>
-            <w:proofErr w:type="gramEnd"/>
-            <w:r>
-              <w:rPr>
-                <w:rFonts w:eastAsia="Times New Roman"/>
-                <w:color w:val="000000"/>
-                <w:sz w:val="20"/>
-                <w:szCs w:val="20"/>
-              </w:rPr>
-              <w:t xml:space="preserve">  </w:t>
+              <w:t>→  </w:t>
             </w:r>
             <w:proofErr w:type="spellStart"/>
             <w:r>
@@ -6847,7 +6893,6 @@
               <w:t>valor[[</w:t>
             </w:r>
             <w:proofErr w:type="spellStart"/>
-            <w:proofErr w:type="gramStart"/>
             <w:r>
               <w:rPr>
                 <w:rFonts w:eastAsia="Times New Roman"/>
@@ -6878,17 +6923,7 @@
                 <w:sz w:val="20"/>
                 <w:szCs w:val="20"/>
               </w:rPr>
-              <w:t>→</w:t>
-            </w:r>
-            <w:proofErr w:type="gramEnd"/>
-            <w:r>
-              <w:rPr>
-                <w:rFonts w:eastAsia="Times New Roman"/>
-                <w:color w:val="000000"/>
-                <w:sz w:val="20"/>
-                <w:szCs w:val="20"/>
-              </w:rPr>
-              <w:t xml:space="preserve">  </w:t>
+              <w:t>→  </w:t>
             </w:r>
             <w:proofErr w:type="spellStart"/>
             <w:r>
@@ -7013,7 +7048,6 @@
               <w:t>valor[[</w:t>
             </w:r>
             <w:proofErr w:type="spellStart"/>
-            <w:proofErr w:type="gramStart"/>
             <w:r>
               <w:rPr>
                 <w:rFonts w:eastAsia="Times New Roman"/>
@@ -7044,17 +7078,7 @@
                 <w:sz w:val="20"/>
                 <w:szCs w:val="20"/>
               </w:rPr>
-              <w:t>→</w:t>
-            </w:r>
-            <w:proofErr w:type="gramEnd"/>
-            <w:r>
-              <w:rPr>
-                <w:rFonts w:eastAsia="Times New Roman"/>
-                <w:color w:val="000000"/>
-                <w:sz w:val="20"/>
-                <w:szCs w:val="20"/>
-              </w:rPr>
-              <w:t xml:space="preserve">  </w:t>
+              <w:t>→  </w:t>
             </w:r>
             <w:proofErr w:type="spellStart"/>
             <w:r>
@@ -7212,7 +7236,25 @@
                 <w:sz w:val="20"/>
                 <w:szCs w:val="20"/>
               </w:rPr>
-              <w:t>”. “”)</w:t>
+              <w:t>”</w:t>
+            </w:r>
+            <w:r>
+              <w:rPr>
+                <w:rFonts w:eastAsia="Times New Roman"/>
+                <w:color w:val="000000"/>
+                <w:sz w:val="20"/>
+                <w:szCs w:val="20"/>
+              </w:rPr>
+              <w:t>,</w:t>
+            </w:r>
+            <w:r>
+              <w:rPr>
+                <w:rFonts w:eastAsia="Times New Roman"/>
+                <w:color w:val="000000"/>
+                <w:sz w:val="20"/>
+                <w:szCs w:val="20"/>
+              </w:rPr>
+              <w:t xml:space="preserve"> “”)</w:t>
             </w:r>
           </w:p>
           <w:p>
@@ -7289,6 +7331,35 @@
               </w:rPr>
               <w:t>PUSHB {</w:t>
             </w:r>
+            <w:r>
+              <w:rPr>
+                <w:rFonts w:eastAsia="Times New Roman"/>
+                <w:color w:val="000000"/>
+                <w:sz w:val="20"/>
+                <w:szCs w:val="20"/>
+              </w:rPr>
+              <w:t>(</w:t>
+            </w:r>
+            <w:proofErr w:type="spellStart"/>
+            <w:r>
+              <w:rPr>
+                <w:rFonts w:eastAsia="Times New Roman"/>
+                <w:color w:val="000000"/>
+                <w:sz w:val="20"/>
+                <w:szCs w:val="20"/>
+              </w:rPr>
+              <w:t>int</w:t>
+            </w:r>
+            <w:proofErr w:type="spellEnd"/>
+            <w:r>
+              <w:rPr>
+                <w:rFonts w:eastAsia="Times New Roman"/>
+                <w:color w:val="000000"/>
+                <w:sz w:val="20"/>
+                <w:szCs w:val="20"/>
+              </w:rPr>
+              <w:t xml:space="preserve">) </w:t>
+            </w:r>
             <w:proofErr w:type="spellStart"/>
             <w:r>
               <w:rPr>
@@ -7387,7 +7458,18 @@
                 <w:sz w:val="20"/>
                 <w:szCs w:val="20"/>
               </w:rPr>
-              <w:t>10 (salto de línea)</w:t>
+              <w:t xml:space="preserve">10 </w:t>
+            </w:r>
+            <w:r>
+              <w:rPr>
+                <w:rFonts w:eastAsia="Times New Roman"/>
+                <w:i/>
+                <w:iCs/>
+                <w:color w:val="000000"/>
+                <w:sz w:val="20"/>
+                <w:szCs w:val="20"/>
+              </w:rPr>
+              <w:t>(salto de línea)</w:t>
             </w:r>
             <w:r>
               <w:rPr>
@@ -7456,7 +7538,6 @@
               </w:rPr>
               <w:t xml:space="preserve">Variable </w:t>
             </w:r>
-            <w:proofErr w:type="gramStart"/>
             <w:r>
               <w:rPr>
                 <w:rFonts w:eastAsia="Times New Roman"/>
@@ -7478,7 +7559,6 @@
               </w:rPr>
               <w:t>nombre</w:t>
             </w:r>
-            <w:proofErr w:type="gramEnd"/>
             <w:r>
               <w:rPr>
                 <w:rFonts w:eastAsia="Times New Roman"/>
@@ -7589,6 +7669,16 @@
                 <w:vertAlign w:val="subscript"/>
               </w:rPr>
               <w:t>variable.tipo</w:t>
+            </w:r>
+            <w:r>
+              <w:rPr>
+                <w:rFonts w:eastAsia="Times New Roman"/>
+                <w:color w:val="000000"/>
+                <w:sz w:val="20"/>
+                <w:szCs w:val="20"/>
+                <w:vertAlign w:val="subscript"/>
+              </w:rPr>
+              <w:t>.sufijo</w:t>
             </w:r>
             <w:proofErr w:type="spellEnd"/>
             <w:r>
@@ -7655,7 +7745,6 @@
               <w:t>valor[[</w:t>
             </w:r>
             <w:proofErr w:type="spellStart"/>
-            <w:proofErr w:type="gramStart"/>
             <w:r>
               <w:rPr>
                 <w:rFonts w:eastAsia="Times New Roman"/>
@@ -7686,17 +7775,7 @@
                 <w:sz w:val="20"/>
                 <w:szCs w:val="20"/>
               </w:rPr>
-              <w:t>→</w:t>
-            </w:r>
-            <w:proofErr w:type="gramEnd"/>
-            <w:r>
-              <w:rPr>
-                <w:rFonts w:eastAsia="Times New Roman"/>
-                <w:color w:val="000000"/>
-                <w:sz w:val="20"/>
-                <w:szCs w:val="20"/>
-              </w:rPr>
-              <w:t xml:space="preserve">  </w:t>
+              <w:t>→  </w:t>
             </w:r>
             <w:proofErr w:type="spellStart"/>
             <w:r>
@@ -7988,6 +8067,16 @@
               </w:rPr>
               <w:t>arithmeticExpression.tipo</w:t>
             </w:r>
+            <w:r>
+              <w:rPr>
+                <w:rFonts w:eastAsia="Times New Roman"/>
+                <w:color w:val="000000"/>
+                <w:sz w:val="20"/>
+                <w:szCs w:val="20"/>
+                <w:vertAlign w:val="subscript"/>
+              </w:rPr>
+              <w:t>.sufijo</w:t>
+            </w:r>
             <w:proofErr w:type="spellEnd"/>
             <w:r>
               <w:rPr>
@@ -8063,6 +8152,16 @@
               </w:rPr>
               <w:t>arithmeticExpression.tipo</w:t>
             </w:r>
+            <w:r>
+              <w:rPr>
+                <w:rFonts w:eastAsia="Times New Roman"/>
+                <w:color w:val="000000"/>
+                <w:sz w:val="20"/>
+                <w:szCs w:val="20"/>
+                <w:vertAlign w:val="subscript"/>
+              </w:rPr>
+              <w:t>.sufijo</w:t>
+            </w:r>
             <w:proofErr w:type="spellEnd"/>
             <w:r>
               <w:rPr>
@@ -8141,6 +8240,16 @@
               </w:rPr>
               <w:t>arithmeticExpression.tipo</w:t>
             </w:r>
+            <w:r>
+              <w:rPr>
+                <w:rFonts w:eastAsia="Times New Roman"/>
+                <w:color w:val="000000"/>
+                <w:sz w:val="20"/>
+                <w:szCs w:val="20"/>
+                <w:vertAlign w:val="subscript"/>
+              </w:rPr>
+              <w:t>.sufijo</w:t>
+            </w:r>
             <w:proofErr w:type="spellEnd"/>
             <w:r>
               <w:rPr>
@@ -8218,6 +8327,16 @@
                 <w:vertAlign w:val="subscript"/>
               </w:rPr>
               <w:t>arithmeticExpression.tipo</w:t>
+            </w:r>
+            <w:r>
+              <w:rPr>
+                <w:rFonts w:eastAsia="Times New Roman"/>
+                <w:color w:val="000000"/>
+                <w:sz w:val="20"/>
+                <w:szCs w:val="20"/>
+                <w:vertAlign w:val="subscript"/>
+              </w:rPr>
+              <w:t>.sufijo</w:t>
             </w:r>
             <w:proofErr w:type="spellEnd"/>
             <w:r>
@@ -8328,7 +8447,6 @@
               <w:t>valor[[</w:t>
             </w:r>
             <w:proofErr w:type="spellStart"/>
-            <w:proofErr w:type="gramStart"/>
             <w:r>
               <w:rPr>
                 <w:rFonts w:eastAsia="Times New Roman"/>
@@ -8359,17 +8477,7 @@
                 <w:sz w:val="20"/>
                 <w:szCs w:val="20"/>
               </w:rPr>
-              <w:t>→</w:t>
-            </w:r>
-            <w:proofErr w:type="gramEnd"/>
-            <w:r>
-              <w:rPr>
-                <w:rFonts w:eastAsia="Times New Roman"/>
-                <w:color w:val="000000"/>
-                <w:sz w:val="20"/>
-                <w:szCs w:val="20"/>
-              </w:rPr>
-              <w:t xml:space="preserve">  </w:t>
+              <w:t>→  </w:t>
             </w:r>
             <w:proofErr w:type="spellStart"/>
             <w:r>
@@ -8738,7 +8846,6 @@
               <w:t>valor[[</w:t>
             </w:r>
             <w:proofErr w:type="spellStart"/>
-            <w:proofErr w:type="gramStart"/>
             <w:r>
               <w:rPr>
                 <w:rFonts w:eastAsia="Times New Roman"/>
@@ -8769,17 +8876,7 @@
                 <w:sz w:val="20"/>
                 <w:szCs w:val="20"/>
               </w:rPr>
-              <w:t>→</w:t>
-            </w:r>
-            <w:proofErr w:type="gramEnd"/>
-            <w:r>
-              <w:rPr>
-                <w:rFonts w:eastAsia="Times New Roman"/>
-                <w:color w:val="000000"/>
-                <w:sz w:val="20"/>
-                <w:szCs w:val="20"/>
-              </w:rPr>
-              <w:t xml:space="preserve">  </w:t>
+              <w:t>→  </w:t>
             </w:r>
             <w:proofErr w:type="spellStart"/>
             <w:r>
@@ -9074,6 +9171,16 @@
               </w:rPr>
               <w:t>izq.tipo</w:t>
             </w:r>
+            <w:r>
+              <w:rPr>
+                <w:rFonts w:eastAsia="Times New Roman"/>
+                <w:color w:val="000000"/>
+                <w:sz w:val="20"/>
+                <w:szCs w:val="20"/>
+                <w:vertAlign w:val="subscript"/>
+              </w:rPr>
+              <w:t>.sufijo</w:t>
+            </w:r>
             <w:proofErr w:type="spellEnd"/>
             <w:r>
               <w:rPr>
@@ -9149,6 +9256,16 @@
               </w:rPr>
               <w:t>izq.tipo</w:t>
             </w:r>
+            <w:r>
+              <w:rPr>
+                <w:rFonts w:eastAsia="Times New Roman"/>
+                <w:color w:val="000000"/>
+                <w:sz w:val="20"/>
+                <w:szCs w:val="20"/>
+                <w:vertAlign w:val="subscript"/>
+              </w:rPr>
+              <w:t>.sufijo</w:t>
+            </w:r>
             <w:proofErr w:type="spellEnd"/>
             <w:r>
               <w:rPr>
@@ -9230,6 +9347,16 @@
               </w:rPr>
               <w:t>izq.tipo</w:t>
             </w:r>
+            <w:r>
+              <w:rPr>
+                <w:rFonts w:eastAsia="Times New Roman"/>
+                <w:color w:val="000000"/>
+                <w:sz w:val="20"/>
+                <w:szCs w:val="20"/>
+                <w:vertAlign w:val="subscript"/>
+              </w:rPr>
+              <w:t>.sufijo</w:t>
+            </w:r>
             <w:proofErr w:type="spellEnd"/>
             <w:r>
               <w:rPr>
@@ -9384,6 +9511,16 @@
               </w:rPr>
               <w:t>izq.tipo</w:t>
             </w:r>
+            <w:r>
+              <w:rPr>
+                <w:rFonts w:eastAsia="Times New Roman"/>
+                <w:color w:val="000000"/>
+                <w:sz w:val="20"/>
+                <w:szCs w:val="20"/>
+                <w:vertAlign w:val="subscript"/>
+              </w:rPr>
+              <w:t>.sufijo</w:t>
+            </w:r>
             <w:proofErr w:type="spellEnd"/>
             <w:r>
               <w:rPr>
@@ -9494,6 +9631,16 @@
               </w:rPr>
               <w:t>izq.tipo</w:t>
             </w:r>
+            <w:r>
+              <w:rPr>
+                <w:rFonts w:eastAsia="Times New Roman"/>
+                <w:color w:val="000000"/>
+                <w:sz w:val="20"/>
+                <w:szCs w:val="20"/>
+                <w:vertAlign w:val="subscript"/>
+              </w:rPr>
+              <w:t>.sufijo</w:t>
+            </w:r>
             <w:proofErr w:type="spellEnd"/>
             <w:r>
               <w:rPr>
@@ -9644,6 +9791,16 @@
               </w:rPr>
               <w:t>izq.tipo</w:t>
             </w:r>
+            <w:r>
+              <w:rPr>
+                <w:rFonts w:eastAsia="Times New Roman"/>
+                <w:color w:val="000000"/>
+                <w:sz w:val="20"/>
+                <w:szCs w:val="20"/>
+                <w:vertAlign w:val="subscript"/>
+              </w:rPr>
+              <w:t>.sufijo</w:t>
+            </w:r>
             <w:proofErr w:type="spellEnd"/>
             <w:r>
               <w:rPr>
@@ -9748,6 +9905,16 @@
               </w:rPr>
               <w:t>izq.tipo</w:t>
             </w:r>
+            <w:r>
+              <w:rPr>
+                <w:rFonts w:eastAsia="Times New Roman"/>
+                <w:color w:val="000000"/>
+                <w:sz w:val="20"/>
+                <w:szCs w:val="20"/>
+                <w:vertAlign w:val="subscript"/>
+              </w:rPr>
+              <w:t>.sufijo</w:t>
+            </w:r>
             <w:proofErr w:type="spellEnd"/>
             <w:r>
               <w:rPr>
@@ -9826,6 +9993,16 @@
                 <w:vertAlign w:val="subscript"/>
               </w:rPr>
               <w:t>izq.tipo</w:t>
+            </w:r>
+            <w:r>
+              <w:rPr>
+                <w:rFonts w:eastAsia="Times New Roman"/>
+                <w:color w:val="000000"/>
+                <w:sz w:val="20"/>
+                <w:szCs w:val="20"/>
+                <w:vertAlign w:val="subscript"/>
+              </w:rPr>
+              <w:t>.sufijo</w:t>
             </w:r>
             <w:proofErr w:type="spellEnd"/>
             <w:r>
@@ -9917,7 +10094,6 @@
               <w:t>valor[[</w:t>
             </w:r>
             <w:proofErr w:type="spellStart"/>
-            <w:proofErr w:type="gramStart"/>
             <w:r>
               <w:rPr>
                 <w:rFonts w:eastAsia="Times New Roman"/>
@@ -9948,17 +10124,7 @@
                 <w:sz w:val="20"/>
                 <w:szCs w:val="20"/>
               </w:rPr>
-              <w:t>→</w:t>
-            </w:r>
-            <w:proofErr w:type="gramEnd"/>
-            <w:r>
-              <w:rPr>
-                <w:rFonts w:eastAsia="Times New Roman"/>
-                <w:color w:val="000000"/>
-                <w:sz w:val="20"/>
-                <w:szCs w:val="20"/>
-              </w:rPr>
-              <w:t xml:space="preserve">  </w:t>
+              <w:t>→  </w:t>
             </w:r>
             <w:proofErr w:type="spellStart"/>
             <w:r>
@@ -10166,7 +10332,6 @@
               <w:t>valor[[</w:t>
             </w:r>
             <w:proofErr w:type="spellStart"/>
-            <w:proofErr w:type="gramStart"/>
             <w:r>
               <w:rPr>
                 <w:rFonts w:eastAsia="Times New Roman"/>
@@ -10197,17 +10362,7 @@
                 <w:sz w:val="20"/>
                 <w:szCs w:val="20"/>
               </w:rPr>
-              <w:t>→</w:t>
-            </w:r>
-            <w:proofErr w:type="gramEnd"/>
-            <w:r>
-              <w:rPr>
-                <w:rFonts w:eastAsia="Times New Roman"/>
-                <w:color w:val="000000"/>
-                <w:sz w:val="20"/>
-                <w:szCs w:val="20"/>
-              </w:rPr>
-              <w:t xml:space="preserve">  </w:t>
+              <w:t>→  </w:t>
             </w:r>
             <w:proofErr w:type="spellStart"/>
             <w:r>
@@ -11030,7 +11185,6 @@
               <w:t>valor[[</w:t>
             </w:r>
             <w:proofErr w:type="spellStart"/>
-            <w:proofErr w:type="gramStart"/>
             <w:r>
               <w:rPr>
                 <w:rFonts w:eastAsia="Times New Roman"/>
@@ -11061,17 +11215,7 @@
                 <w:sz w:val="20"/>
                 <w:szCs w:val="20"/>
               </w:rPr>
-              <w:t>→</w:t>
-            </w:r>
-            <w:proofErr w:type="gramEnd"/>
-            <w:r>
-              <w:rPr>
-                <w:rFonts w:eastAsia="Times New Roman"/>
-                <w:color w:val="000000"/>
-                <w:sz w:val="20"/>
-                <w:szCs w:val="20"/>
-              </w:rPr>
-              <w:t xml:space="preserve">  </w:t>
+              <w:t>→  </w:t>
             </w:r>
             <w:proofErr w:type="spellStart"/>
             <w:r>
@@ -11363,7 +11507,6 @@
               <w:t>valor[[</w:t>
             </w:r>
             <w:proofErr w:type="spellStart"/>
-            <w:proofErr w:type="gramStart"/>
             <w:r>
               <w:rPr>
                 <w:rFonts w:eastAsia="Times New Roman"/>
@@ -11394,17 +11537,7 @@
                 <w:sz w:val="20"/>
                 <w:szCs w:val="20"/>
               </w:rPr>
-              <w:t>→</w:t>
-            </w:r>
-            <w:proofErr w:type="gramEnd"/>
-            <w:r>
-              <w:rPr>
-                <w:rFonts w:eastAsia="Times New Roman"/>
-                <w:color w:val="000000"/>
-                <w:sz w:val="20"/>
-                <w:szCs w:val="20"/>
-              </w:rPr>
-              <w:t xml:space="preserve">  </w:t>
+              <w:t>→  </w:t>
             </w:r>
             <w:proofErr w:type="spellStart"/>
             <w:r>
@@ -11579,6 +11712,16 @@
                 <w:vertAlign w:val="subscript"/>
               </w:rPr>
               <w:t>accesoArray.tipo</w:t>
+            </w:r>
+            <w:r>
+              <w:rPr>
+                <w:rFonts w:eastAsia="Times New Roman"/>
+                <w:color w:val="000000"/>
+                <w:sz w:val="20"/>
+                <w:szCs w:val="20"/>
+                <w:vertAlign w:val="subscript"/>
+              </w:rPr>
+              <w:t>.sufijo</w:t>
             </w:r>
             <w:proofErr w:type="spellEnd"/>
             <w:r>
@@ -11658,7 +11801,6 @@
               <w:t>valor[[</w:t>
             </w:r>
             <w:proofErr w:type="spellStart"/>
-            <w:proofErr w:type="gramStart"/>
             <w:r>
               <w:rPr>
                 <w:rFonts w:eastAsia="Times New Roman"/>
@@ -11689,17 +11831,7 @@
                 <w:sz w:val="20"/>
                 <w:szCs w:val="20"/>
               </w:rPr>
-              <w:t>→</w:t>
-            </w:r>
-            <w:proofErr w:type="gramEnd"/>
-            <w:r>
-              <w:rPr>
-                <w:rFonts w:eastAsia="Times New Roman"/>
-                <w:color w:val="000000"/>
-                <w:sz w:val="20"/>
-                <w:szCs w:val="20"/>
-              </w:rPr>
-              <w:t xml:space="preserve">  </w:t>
+              <w:t>→  </w:t>
             </w:r>
             <w:proofErr w:type="spellStart"/>
             <w:r>
@@ -11874,6 +12006,16 @@
                 <w:vertAlign w:val="subscript"/>
               </w:rPr>
               <w:t>accesoCampo.tipo</w:t>
+            </w:r>
+            <w:r>
+              <w:rPr>
+                <w:rFonts w:eastAsia="Times New Roman"/>
+                <w:color w:val="000000"/>
+                <w:sz w:val="20"/>
+                <w:szCs w:val="20"/>
+                <w:vertAlign w:val="subscript"/>
+              </w:rPr>
+              <w:t>.sufijo</w:t>
             </w:r>
             <w:proofErr w:type="spellEnd"/>
             <w:r>
@@ -11989,7 +12131,6 @@
               </w:rPr>
               <w:t xml:space="preserve">Variable </w:t>
             </w:r>
-            <w:proofErr w:type="gramStart"/>
             <w:r>
               <w:rPr>
                 <w:rFonts w:eastAsia="Times New Roman"/>
@@ -12011,7 +12152,6 @@
               </w:rPr>
               <w:t>nombre</w:t>
             </w:r>
-            <w:proofErr w:type="gramEnd"/>
             <w:r>
               <w:rPr>
                 <w:rFonts w:eastAsia="Times New Roman"/>
@@ -12359,7 +12499,6 @@
               <w:t>[[</w:t>
             </w:r>
             <w:proofErr w:type="spellStart"/>
-            <w:proofErr w:type="gramStart"/>
             <w:r>
               <w:rPr>
                 <w:rFonts w:eastAsia="Times New Roman"/>
@@ -12390,17 +12529,7 @@
                 <w:sz w:val="20"/>
                 <w:szCs w:val="20"/>
               </w:rPr>
-              <w:t>→</w:t>
-            </w:r>
-            <w:proofErr w:type="gramEnd"/>
-            <w:r>
-              <w:rPr>
-                <w:rFonts w:eastAsia="Times New Roman"/>
-                <w:color w:val="000000"/>
-                <w:sz w:val="20"/>
-                <w:szCs w:val="20"/>
-              </w:rPr>
-              <w:t xml:space="preserve">  </w:t>
+              <w:t>→  </w:t>
             </w:r>
             <w:proofErr w:type="spellStart"/>
             <w:r>
@@ -12604,6 +12733,15 @@
               </w:rPr>
               <w:t xml:space="preserve"> </w:t>
             </w:r>
+            <w:r>
+              <w:rPr>
+                <w:rFonts w:eastAsia="Times New Roman"/>
+                <w:color w:val="000000"/>
+                <w:sz w:val="20"/>
+                <w:szCs w:val="20"/>
+              </w:rPr>
+              <w:t>{</w:t>
+            </w:r>
             <w:proofErr w:type="spellStart"/>
             <w:r>
               <w:rPr>
@@ -12651,6 +12789,15 @@
               <w:t>tamaño</w:t>
             </w:r>
             <w:proofErr w:type="spellEnd"/>
+            <w:r>
+              <w:rPr>
+                <w:rFonts w:eastAsia="Times New Roman"/>
+                <w:color w:val="000000"/>
+                <w:sz w:val="20"/>
+                <w:szCs w:val="20"/>
+              </w:rPr>
+              <w:t>}</w:t>
+            </w:r>
           </w:p>
           <w:p>
             <w:pPr>
@@ -12762,7 +12909,6 @@
               <w:t>[[</w:t>
             </w:r>
             <w:proofErr w:type="spellStart"/>
-            <w:proofErr w:type="gramStart"/>
             <w:r>
               <w:rPr>
                 <w:rFonts w:eastAsia="Times New Roman"/>
@@ -12793,17 +12939,7 @@
                 <w:sz w:val="20"/>
                 <w:szCs w:val="20"/>
               </w:rPr>
-              <w:t>→</w:t>
-            </w:r>
-            <w:proofErr w:type="gramEnd"/>
-            <w:r>
-              <w:rPr>
-                <w:rFonts w:eastAsia="Times New Roman"/>
-                <w:color w:val="000000"/>
-                <w:sz w:val="20"/>
-                <w:szCs w:val="20"/>
-              </w:rPr>
-              <w:t xml:space="preserve">  </w:t>
+              <w:t>→  </w:t>
             </w:r>
             <w:proofErr w:type="spellStart"/>
             <w:r>
@@ -12958,6 +13094,15 @@
               </w:rPr>
               <w:t xml:space="preserve">PUSH </w:t>
             </w:r>
+            <w:r>
+              <w:rPr>
+                <w:rFonts w:eastAsia="Times New Roman"/>
+                <w:color w:val="000000"/>
+                <w:sz w:val="20"/>
+                <w:szCs w:val="20"/>
+              </w:rPr>
+              <w:t>{</w:t>
+            </w:r>
             <w:proofErr w:type="spellStart"/>
             <w:r>
               <w:rPr>
@@ -13025,6 +13170,15 @@
               <w:t>direccion</w:t>
             </w:r>
             <w:proofErr w:type="spellEnd"/>
+            <w:r>
+              <w:rPr>
+                <w:rFonts w:eastAsia="Times New Roman"/>
+                <w:color w:val="000000"/>
+                <w:sz w:val="20"/>
+                <w:szCs w:val="20"/>
+              </w:rPr>
+              <w:t>}</w:t>
+            </w:r>
           </w:p>
           <w:p>
             <w:pPr>

</xml_diff>